<commit_message>
added comp 4 test plan, updated spec and plan
</commit_message>
<xml_diff>
--- a/Project 3/project_3_plan.docx
+++ b/Project 3/project_3_plan.docx
@@ -466,21 +466,12 @@
                 <w:color w:val="000000"/>
               </w:rPr>
             </w:pPr>
-            <w:proofErr w:type="gramStart"/>
-            <w:r>
-              <w:rPr>
-                <w:rFonts w:ascii="Calibri" w:eastAsia="Times New Roman" w:hAnsi="Calibri" w:cs="Times New Roman"/>
-                <w:color w:val="000000"/>
-              </w:rPr>
-              <w:t>n</w:t>
-            </w:r>
-            <w:proofErr w:type="gramEnd"/>
-            <w:r>
-              <w:rPr>
-                <w:rFonts w:ascii="Calibri" w:eastAsia="Times New Roman" w:hAnsi="Calibri" w:cs="Times New Roman"/>
-                <w:color w:val="000000"/>
-              </w:rPr>
-              <w:t>/a</w:t>
+            <w:r>
+              <w:rPr>
+                <w:rFonts w:ascii="Calibri" w:eastAsia="Times New Roman" w:hAnsi="Calibri" w:cs="Times New Roman"/>
+                <w:color w:val="000000"/>
+              </w:rPr>
+              <w:t>n/a</w:t>
             </w:r>
           </w:p>
         </w:tc>
@@ -1065,7 +1056,14 @@
                 <w:rFonts w:ascii="Calibri" w:eastAsia="Times New Roman" w:hAnsi="Calibri" w:cs="Times New Roman"/>
                 <w:color w:val="000000"/>
               </w:rPr>
-              <w:t xml:space="preserve">Tue </w:t>
+              <w:t>Wed</w:t>
+            </w:r>
+            <w:r>
+              <w:rPr>
+                <w:rFonts w:ascii="Calibri" w:eastAsia="Times New Roman" w:hAnsi="Calibri" w:cs="Times New Roman"/>
+                <w:color w:val="000000"/>
+              </w:rPr>
+              <w:t xml:space="preserve"> </w:t>
             </w:r>
             <w:r>
               <w:rPr>
@@ -1086,8 +1084,10 @@
                 <w:rFonts w:ascii="Calibri" w:eastAsia="Times New Roman" w:hAnsi="Calibri" w:cs="Times New Roman"/>
                 <w:color w:val="000000"/>
               </w:rPr>
-              <w:t>7</w:t>
-            </w:r>
+              <w:t>8</w:t>
+            </w:r>
+            <w:bookmarkStart w:id="0" w:name="_GoBack"/>
+            <w:bookmarkEnd w:id="0"/>
           </w:p>
         </w:tc>
         <w:tc>
@@ -1134,7 +1134,7 @@
                 <w:rFonts w:ascii="Calibri" w:eastAsia="Times New Roman" w:hAnsi="Calibri" w:cs="Times New Roman"/>
                 <w:color w:val="000000"/>
               </w:rPr>
-              <w:t>Tue</w:t>
+              <w:t>Wed</w:t>
             </w:r>
           </w:p>
           <w:p>
@@ -1157,7 +1157,7 @@
                 <w:rFonts w:ascii="Calibri" w:eastAsia="Times New Roman" w:hAnsi="Calibri" w:cs="Times New Roman"/>
                 <w:color w:val="000000"/>
               </w:rPr>
-              <w:t>7</w:t>
+              <w:t>8</w:t>
             </w:r>
           </w:p>
         </w:tc>
@@ -1181,7 +1181,7 @@
                 <w:rFonts w:ascii="Calibri" w:eastAsia="Times New Roman" w:hAnsi="Calibri" w:cs="Times New Roman"/>
                 <w:color w:val="000000"/>
               </w:rPr>
-              <w:t>Tue</w:t>
+              <w:t>Wed</w:t>
             </w:r>
           </w:p>
           <w:p>
@@ -1211,7 +1211,7 @@
                 <w:rFonts w:ascii="Calibri" w:eastAsia="Times New Roman" w:hAnsi="Calibri" w:cs="Times New Roman"/>
                 <w:color w:val="000000"/>
               </w:rPr>
-              <w:t>7</w:t>
+              <w:t>8</w:t>
             </w:r>
           </w:p>
         </w:tc>
@@ -1235,7 +1235,7 @@
                 <w:rFonts w:ascii="Calibri" w:eastAsia="Times New Roman" w:hAnsi="Calibri" w:cs="Times New Roman"/>
                 <w:color w:val="000000"/>
               </w:rPr>
-              <w:t>Tue</w:t>
+              <w:t>Wed</w:t>
             </w:r>
             <w:r>
               <w:rPr>
@@ -1256,7 +1256,7 @@
                 <w:rFonts w:ascii="Calibri" w:eastAsia="Times New Roman" w:hAnsi="Calibri" w:cs="Times New Roman"/>
                 <w:color w:val="000000"/>
               </w:rPr>
-              <w:t>7</w:t>
+              <w:t>8</w:t>
             </w:r>
           </w:p>
         </w:tc>
@@ -1739,7 +1739,6 @@
                 <w:color w:val="000000"/>
               </w:rPr>
             </w:pPr>
-            <w:proofErr w:type="spellStart"/>
             <w:r>
               <w:rPr>
                 <w:rFonts w:ascii="Calibri" w:eastAsia="Times New Roman" w:hAnsi="Calibri" w:cs="Times New Roman"/>
@@ -1747,7 +1746,6 @@
               </w:rPr>
               <w:t>Skyler</w:t>
             </w:r>
-            <w:proofErr w:type="spellEnd"/>
           </w:p>
         </w:tc>
         <w:tc>
@@ -1963,7 +1961,6 @@
                 <w:color w:val="000000"/>
               </w:rPr>
             </w:pPr>
-            <w:proofErr w:type="spellStart"/>
             <w:r>
               <w:rPr>
                 <w:rFonts w:ascii="Calibri" w:eastAsia="Times New Roman" w:hAnsi="Calibri" w:cs="Times New Roman"/>
@@ -1971,7 +1968,6 @@
               </w:rPr>
               <w:t>Skyler</w:t>
             </w:r>
-            <w:proofErr w:type="spellEnd"/>
           </w:p>
         </w:tc>
         <w:tc>
@@ -2114,23 +2110,7 @@
                 <w:rFonts w:ascii="Calibri" w:eastAsia="Times New Roman" w:hAnsi="Calibri" w:cs="Times New Roman"/>
                 <w:color w:val="000000"/>
               </w:rPr>
-              <w:t xml:space="preserve">Research and ask for help if </w:t>
-            </w:r>
-            <w:proofErr w:type="gramStart"/>
-            <w:r>
-              <w:rPr>
-                <w:rFonts w:ascii="Calibri" w:eastAsia="Times New Roman" w:hAnsi="Calibri" w:cs="Times New Roman"/>
-                <w:color w:val="000000"/>
-              </w:rPr>
-              <w:t>a</w:t>
-            </w:r>
-            <w:proofErr w:type="gramEnd"/>
-            <w:r>
-              <w:rPr>
-                <w:rFonts w:ascii="Calibri" w:eastAsia="Times New Roman" w:hAnsi="Calibri" w:cs="Times New Roman"/>
-                <w:color w:val="000000"/>
-              </w:rPr>
-              <w:t xml:space="preserve"> especially difficult problem comes up.</w:t>
+              <w:t>Research and ask for help if a especially difficult problem comes up.</w:t>
             </w:r>
           </w:p>
         </w:tc>
@@ -2279,16 +2259,7 @@
                 <w:rFonts w:ascii="Calibri" w:eastAsia="Times New Roman" w:hAnsi="Calibri" w:cs="Times New Roman"/>
                 <w:color w:val="000000"/>
               </w:rPr>
-              <w:t xml:space="preserve">Sun </w:t>
-            </w:r>
-            <w:bookmarkStart w:id="0" w:name="_GoBack"/>
-            <w:bookmarkEnd w:id="0"/>
-            <w:r>
-              <w:rPr>
-                <w:rFonts w:ascii="Calibri" w:eastAsia="Times New Roman" w:hAnsi="Calibri" w:cs="Times New Roman"/>
-                <w:color w:val="000000"/>
-              </w:rPr>
-              <w:t>12/2</w:t>
+              <w:t>Sun 12/2</w:t>
             </w:r>
           </w:p>
         </w:tc>

</xml_diff>